<commit_message>
New Achievement / Updated CV
</commit_message>
<xml_diff>
--- a/docu/Paimalan-Francis-cv.docx
+++ b/docu/Paimalan-Francis-cv.docx
@@ -410,7 +410,62 @@
               <w:pStyle w:val="Heading1"/>
             </w:pPr>
           </w:p>
-          <w:p/>
+          <w:p>
+            <w:pPr>
+              <w:pStyle w:val="Heading1"/>
+            </w:pPr>
+            <w:r>
+              <w:t>Achievements</w:t>
+            </w:r>
+          </w:p>
+          <w:p>
+            <w:r>
+              <w:t xml:space="preserve">2nd Top Performer, </w:t>
+            </w:r>
+            <w:r>
+              <w:rPr>
+                <w:b/>
+                <w:bCs/>
+              </w:rPr>
+              <w:t>March 2025</w:t>
+            </w:r>
+          </w:p>
+          <w:p>
+            <w:r>
+              <w:t xml:space="preserve">1st Top Performer, </w:t>
+            </w:r>
+            <w:r>
+              <w:rPr>
+                <w:b/>
+                <w:bCs/>
+              </w:rPr>
+              <w:t>Sept 2025</w:t>
+            </w:r>
+          </w:p>
+          <w:p>
+            <w:r>
+              <w:t xml:space="preserve">1st Top Performer, </w:t>
+            </w:r>
+            <w:r>
+              <w:rPr>
+                <w:b/>
+                <w:bCs/>
+              </w:rPr>
+              <w:t>Dec 2025</w:t>
+            </w:r>
+          </w:p>
+          <w:p>
+            <w:r>
+              <w:t xml:space="preserve">Efficiency Award, </w:t>
+            </w:r>
+            <w:r>
+              <w:rPr>
+                <w:b/>
+                <w:bCs/>
+              </w:rPr>
+              <w:t>June 2025</w:t>
+            </w:r>
+          </w:p>
         </w:tc>
         <w:tc>
           <w:tcPr>
@@ -2215,10 +2270,13 @@
     <w:rsidRoot w:val="004E725D"/>
     <w:rsid w:val="001634C6"/>
     <w:rsid w:val="001B1096"/>
+    <w:rsid w:val="003F72F9"/>
     <w:rsid w:val="004E725D"/>
+    <w:rsid w:val="00725EAC"/>
     <w:rsid w:val="00900EC3"/>
     <w:rsid w:val="00A57723"/>
     <w:rsid w:val="00A740F2"/>
+    <w:rsid w:val="00A913A4"/>
     <w:rsid w:val="00AC5035"/>
     <w:rsid w:val="00C53F0E"/>
   </w:rsids>
@@ -2683,6 +2741,10 @@
   <w:style w:type="paragraph" w:customStyle="1" w:styleId="94F92A675128474683236D8DE56611CB">
     <w:name w:val="94F92A675128474683236D8DE56611CB"/>
   </w:style>
+  <w:style w:type="paragraph" w:customStyle="1" w:styleId="F84FA4BB483F498C8F31BB7E96286F82">
+    <w:name w:val="F84FA4BB483F498C8F31BB7E96286F82"/>
+    <w:rsid w:val="00725EAC"/>
+  </w:style>
 </w:styles>
 </file>
 
@@ -2904,6 +2966,26 @@
 </file>
 
 <file path=customXml/item2.xml><?xml version="1.0" encoding="utf-8"?>
+<p:properties xmlns:p="http://schemas.microsoft.com/office/2006/metadata/properties" xmlns:xsi="http://www.w3.org/2001/XMLSchema-instance" xmlns:pc="http://schemas.microsoft.com/office/infopath/2007/PartnerControls">
+  <documentManagement>
+    <_ip_UnifiedCompliancePolicyUIAction xmlns="http://schemas.microsoft.com/sharepoint/v3" xsi:nil="true"/>
+    <Image xmlns="71af3243-3dd4-4a8d-8c0d-dd76da1f02a5">
+      <Url xsi:nil="true"/>
+      <Description xsi:nil="true"/>
+    </Image>
+    <Status xmlns="71af3243-3dd4-4a8d-8c0d-dd76da1f02a5">Not started</Status>
+    <Background xmlns="71af3243-3dd4-4a8d-8c0d-dd76da1f02a5">false</Background>
+    <_ip_UnifiedCompliancePolicyProperties xmlns="http://schemas.microsoft.com/sharepoint/v3" xsi:nil="true"/>
+    <ImageTagsTaxHTField xmlns="71af3243-3dd4-4a8d-8c0d-dd76da1f02a5">
+      <Terms xmlns="http://schemas.microsoft.com/office/infopath/2007/PartnerControls"/>
+    </ImageTagsTaxHTField>
+    <TaxCatchAll xmlns="230e9df3-be65-4c73-a93b-d1236ebd677e" xsi:nil="true"/>
+    <MediaServiceKeyPoints xmlns="71af3243-3dd4-4a8d-8c0d-dd76da1f02a5" xsi:nil="true"/>
+  </documentManagement>
+</p:properties>
+</file>
+
+<file path=customXml/item3.xml><?xml version="1.0" encoding="utf-8"?>
 <ct:contentTypeSchema xmlns:ct="http://schemas.microsoft.com/office/2006/metadata/contentType" xmlns:ma="http://schemas.microsoft.com/office/2006/metadata/properties/metaAttributes" ct:_="" ma:_="" ma:contentTypeName="Document" ma:contentTypeID="0x01010079F111ED35F8CC479449609E8A0923A6" ma:contentTypeVersion="26" ma:contentTypeDescription="Create a new document." ma:contentTypeScope="" ma:versionID="ac37c1753acd5e330d2062ccec26ea66">
   <xsd:schema xmlns:xsd="http://www.w3.org/2001/XMLSchema" xmlns:xs="http://www.w3.org/2001/XMLSchema" xmlns:p="http://schemas.microsoft.com/office/2006/metadata/properties" xmlns:ns1="http://schemas.microsoft.com/sharepoint/v3" xmlns:ns2="71af3243-3dd4-4a8d-8c0d-dd76da1f02a5" xmlns:ns3="16c05727-aa75-4e4a-9b5f-8a80a1165891" xmlns:ns4="230e9df3-be65-4c73-a93b-d1236ebd677e" targetNamespace="http://schemas.microsoft.com/office/2006/metadata/properties" ma:root="true" ma:fieldsID="3b340c7101c92c5120abd06486f94548" ns1:_="" ns2:_="" ns3:_="" ns4:_="">
     <xsd:import namespace="http://schemas.microsoft.com/sharepoint/v3"/>
@@ -3203,26 +3285,6 @@
 </ct:contentTypeSchema>
 </file>
 
-<file path=customXml/item3.xml><?xml version="1.0" encoding="utf-8"?>
-<p:properties xmlns:p="http://schemas.microsoft.com/office/2006/metadata/properties" xmlns:xsi="http://www.w3.org/2001/XMLSchema-instance" xmlns:pc="http://schemas.microsoft.com/office/infopath/2007/PartnerControls">
-  <documentManagement>
-    <_ip_UnifiedCompliancePolicyUIAction xmlns="http://schemas.microsoft.com/sharepoint/v3" xsi:nil="true"/>
-    <Image xmlns="71af3243-3dd4-4a8d-8c0d-dd76da1f02a5">
-      <Url xsi:nil="true"/>
-      <Description xsi:nil="true"/>
-    </Image>
-    <Status xmlns="71af3243-3dd4-4a8d-8c0d-dd76da1f02a5">Not started</Status>
-    <Background xmlns="71af3243-3dd4-4a8d-8c0d-dd76da1f02a5">false</Background>
-    <_ip_UnifiedCompliancePolicyProperties xmlns="http://schemas.microsoft.com/sharepoint/v3" xsi:nil="true"/>
-    <ImageTagsTaxHTField xmlns="71af3243-3dd4-4a8d-8c0d-dd76da1f02a5">
-      <Terms xmlns="http://schemas.microsoft.com/office/infopath/2007/PartnerControls"/>
-    </ImageTagsTaxHTField>
-    <TaxCatchAll xmlns="230e9df3-be65-4c73-a93b-d1236ebd677e" xsi:nil="true"/>
-    <MediaServiceKeyPoints xmlns="71af3243-3dd4-4a8d-8c0d-dd76da1f02a5" xsi:nil="true"/>
-  </documentManagement>
-</p:properties>
-</file>
-
 <file path=customXml/itemProps1.xml><?xml version="1.0" encoding="utf-8"?>
 <ds:datastoreItem xmlns:ds="http://schemas.openxmlformats.org/officeDocument/2006/customXml" ds:itemID="{0305926A-D910-4AE1-BBC9-5115B8B5BBE0}">
   <ds:schemaRefs>
@@ -3232,6 +3294,18 @@
 </file>
 
 <file path=customXml/itemProps2.xml><?xml version="1.0" encoding="utf-8"?>
+<ds:datastoreItem xmlns:ds="http://schemas.openxmlformats.org/officeDocument/2006/customXml" ds:itemID="{42AB396E-6226-4C7B-B1DD-E1047701B312}">
+  <ds:schemaRefs>
+    <ds:schemaRef ds:uri="http://schemas.microsoft.com/office/2006/metadata/properties"/>
+    <ds:schemaRef ds:uri="http://schemas.microsoft.com/office/infopath/2007/PartnerControls"/>
+    <ds:schemaRef ds:uri="http://schemas.microsoft.com/sharepoint/v3"/>
+    <ds:schemaRef ds:uri="71af3243-3dd4-4a8d-8c0d-dd76da1f02a5"/>
+    <ds:schemaRef ds:uri="230e9df3-be65-4c73-a93b-d1236ebd677e"/>
+  </ds:schemaRefs>
+</ds:datastoreItem>
+</file>
+
+<file path=customXml/itemProps3.xml><?xml version="1.0" encoding="utf-8"?>
 <ds:datastoreItem xmlns:ds="http://schemas.openxmlformats.org/officeDocument/2006/customXml" ds:itemID="{F35C8826-FAE8-45D8-8293-DB168F65141B}">
   <ds:schemaRefs>
     <ds:schemaRef ds:uri="http://schemas.microsoft.com/office/2006/metadata/contentType"/>
@@ -3252,18 +3326,6 @@
 </ds:datastoreItem>
 </file>
 
-<file path=customXml/itemProps3.xml><?xml version="1.0" encoding="utf-8"?>
-<ds:datastoreItem xmlns:ds="http://schemas.openxmlformats.org/officeDocument/2006/customXml" ds:itemID="{42AB396E-6226-4C7B-B1DD-E1047701B312}">
-  <ds:schemaRefs>
-    <ds:schemaRef ds:uri="http://schemas.microsoft.com/office/2006/metadata/properties"/>
-    <ds:schemaRef ds:uri="http://schemas.microsoft.com/office/infopath/2007/PartnerControls"/>
-    <ds:schemaRef ds:uri="http://schemas.microsoft.com/sharepoint/v3"/>
-    <ds:schemaRef ds:uri="71af3243-3dd4-4a8d-8c0d-dd76da1f02a5"/>
-    <ds:schemaRef ds:uri="230e9df3-be65-4c73-a93b-d1236ebd677e"/>
-  </ds:schemaRefs>
-</ds:datastoreItem>
-</file>
-
 <file path=docMetadata/LabelInfo.xml><?xml version="1.0" encoding="utf-8"?>
 <clbl:labelList xmlns:clbl="http://schemas.microsoft.com/office/2020/mipLabelMetadata"/>
 </file>
</xml_diff>